<commit_message>
Se agrega a la documentacion, detalle sobre capa WCF y adicional se agrega mensaje de error para vista inicial
</commit_message>
<xml_diff>
--- a/Documentos/Descripción sistema TechnicalExamT3.docx
+++ b/Documentos/Descripción sistema TechnicalExamT3.docx
@@ -1568,6 +1568,7 @@
             <w:insideH w:val="none" w:color="auto" w:sz="0" w:space="0"/>
             <w:insideV w:val="none" w:color="auto" w:sz="0" w:space="0"/>
           </w:tblBorders>
+          <w:shd w:val="clear" w:color="auto" w:fill="auto"/>
           <w:tblCellMar>
             <w:top w:w="0" w:type="dxa"/>
             <w:left w:w="108" w:type="dxa"/>
@@ -1754,6 +1755,7 @@
             <w:insideH w:val="none" w:color="auto" w:sz="0" w:space="0"/>
             <w:insideV w:val="none" w:color="auto" w:sz="0" w:space="0"/>
           </w:tblBorders>
+          <w:shd w:val="clear" w:color="auto" w:fill="auto"/>
           <w:tblCellMar>
             <w:top w:w="0" w:type="dxa"/>
             <w:left w:w="108" w:type="dxa"/>
@@ -2135,6 +2137,125 @@
           <w:lang w:val="en-US"/>
         </w:rPr>
       </w:pPr>
+      <w:r>
+        <w:rPr>
+          <w:rFonts w:hint="default"/>
+          <w:lang w:val="en-US"/>
+        </w:rPr>
+        <w:t>Para utilizar la capa de negocio WCF se debe configurar la cadena de conexión en el archivo Web.config (solo modificar el connectionString):</w:t>
+      </w:r>
+    </w:p>
+    <w:p>
+      <w:r>
+        <w:drawing>
+          <wp:inline distT="0" distB="0" distL="114300" distR="114300">
+            <wp:extent cx="2409825" cy="3209925"/>
+            <wp:effectExtent l="0" t="0" r="9525" b="9525"/>
+            <wp:docPr id="14" name="Imagen 2"/>
+            <wp:cNvGraphicFramePr>
+              <a:graphicFrameLocks xmlns:a="http://schemas.openxmlformats.org/drawingml/2006/main" noChangeAspect="1"/>
+            </wp:cNvGraphicFramePr>
+            <a:graphic xmlns:a="http://schemas.openxmlformats.org/drawingml/2006/main">
+              <a:graphicData uri="http://schemas.openxmlformats.org/drawingml/2006/picture">
+                <pic:pic xmlns:pic="http://schemas.openxmlformats.org/drawingml/2006/picture">
+                  <pic:nvPicPr>
+                    <pic:cNvPr id="14" name="Imagen 2"/>
+                    <pic:cNvPicPr>
+                      <a:picLocks noChangeAspect="1"/>
+                    </pic:cNvPicPr>
+                  </pic:nvPicPr>
+                  <pic:blipFill>
+                    <a:blip r:embed="rId7"/>
+                    <a:stretch>
+                      <a:fillRect/>
+                    </a:stretch>
+                  </pic:blipFill>
+                  <pic:spPr>
+                    <a:xfrm>
+                      <a:off x="0" y="0"/>
+                      <a:ext cx="2409825" cy="3209925"/>
+                    </a:xfrm>
+                    <a:prstGeom prst="rect">
+                      <a:avLst/>
+                    </a:prstGeom>
+                    <a:noFill/>
+                    <a:ln>
+                      <a:noFill/>
+                    </a:ln>
+                  </pic:spPr>
+                </pic:pic>
+              </a:graphicData>
+            </a:graphic>
+          </wp:inline>
+        </w:drawing>
+      </w:r>
+    </w:p>
+    <w:p>
+      <w:pPr>
+        <w:rPr>
+          <w:rFonts w:hint="default"/>
+          <w:lang w:val="en-US"/>
+        </w:rPr>
+      </w:pPr>
+    </w:p>
+    <w:p>
+      <w:pPr>
+        <w:rPr>
+          <w:rFonts w:hint="default"/>
+          <w:lang w:val="en-US"/>
+        </w:rPr>
+      </w:pPr>
+      <w:r>
+        <w:drawing>
+          <wp:inline distT="0" distB="0" distL="114300" distR="114300">
+            <wp:extent cx="5267325" cy="706755"/>
+            <wp:effectExtent l="0" t="0" r="9525" b="17145"/>
+            <wp:docPr id="13" name="Imagen 1"/>
+            <wp:cNvGraphicFramePr>
+              <a:graphicFrameLocks xmlns:a="http://schemas.openxmlformats.org/drawingml/2006/main" noChangeAspect="1"/>
+            </wp:cNvGraphicFramePr>
+            <a:graphic xmlns:a="http://schemas.openxmlformats.org/drawingml/2006/main">
+              <a:graphicData uri="http://schemas.openxmlformats.org/drawingml/2006/picture">
+                <pic:pic xmlns:pic="http://schemas.openxmlformats.org/drawingml/2006/picture">
+                  <pic:nvPicPr>
+                    <pic:cNvPr id="13" name="Imagen 1"/>
+                    <pic:cNvPicPr>
+                      <a:picLocks noChangeAspect="1"/>
+                    </pic:cNvPicPr>
+                  </pic:nvPicPr>
+                  <pic:blipFill>
+                    <a:blip r:embed="rId8"/>
+                    <a:stretch>
+                      <a:fillRect/>
+                    </a:stretch>
+                  </pic:blipFill>
+                  <pic:spPr>
+                    <a:xfrm>
+                      <a:off x="0" y="0"/>
+                      <a:ext cx="5267325" cy="706755"/>
+                    </a:xfrm>
+                    <a:prstGeom prst="rect">
+                      <a:avLst/>
+                    </a:prstGeom>
+                    <a:noFill/>
+                    <a:ln>
+                      <a:noFill/>
+                    </a:ln>
+                  </pic:spPr>
+                </pic:pic>
+              </a:graphicData>
+            </a:graphic>
+          </wp:inline>
+        </w:drawing>
+      </w:r>
+    </w:p>
+    <w:p>
+      <w:pPr>
+        <w:rPr>
+          <w:rFonts w:hint="default"/>
+          <w:lang w:val="en-US"/>
+        </w:rPr>
+      </w:pPr>
     </w:p>
     <w:p>
       <w:pPr>
@@ -2142,6 +2263,8 @@
           <w:rFonts w:hint="default"/>
           <w:b/>
           <w:bCs/>
+          <w:color w:val="FF0000"/>
+          <w:u w:val="single"/>
           <w:lang w:val="en-US"/>
         </w:rPr>
       </w:pPr>
@@ -2150,10 +2273,211 @@
           <w:rFonts w:hint="default"/>
           <w:b/>
           <w:bCs/>
+          <w:color w:val="FF0000"/>
+          <w:u w:val="single"/>
+          <w:lang w:val="en-US"/>
+        </w:rPr>
+        <w:t>Importante</w:t>
+      </w:r>
+    </w:p>
+    <w:p>
+      <w:pPr>
+        <w:bidi w:val="0"/>
+        <w:rPr>
+          <w:rFonts w:hint="default"/>
+          <w:lang w:val="en-US"/>
+        </w:rPr>
+      </w:pPr>
+      <w:r>
+        <w:rPr>
+          <w:rFonts w:hint="default"/>
+          <w:lang w:val="en-US"/>
+        </w:rPr>
+        <w:t>En caso de que al ejecutar la aplicación se muestra el error:</w:t>
+      </w:r>
+    </w:p>
+    <w:p>
+      <w:pPr>
+        <w:bidi w:val="0"/>
+      </w:pPr>
+      <w:r>
+        <w:drawing>
+          <wp:inline distT="0" distB="0" distL="114300" distR="114300">
+            <wp:extent cx="5272405" cy="1543050"/>
+            <wp:effectExtent l="0" t="0" r="4445" b="0"/>
+            <wp:docPr id="15" name="Imagen 3"/>
+            <wp:cNvGraphicFramePr>
+              <a:graphicFrameLocks xmlns:a="http://schemas.openxmlformats.org/drawingml/2006/main" noChangeAspect="1"/>
+            </wp:cNvGraphicFramePr>
+            <a:graphic xmlns:a="http://schemas.openxmlformats.org/drawingml/2006/main">
+              <a:graphicData uri="http://schemas.openxmlformats.org/drawingml/2006/picture">
+                <pic:pic xmlns:pic="http://schemas.openxmlformats.org/drawingml/2006/picture">
+                  <pic:nvPicPr>
+                    <pic:cNvPr id="15" name="Imagen 3"/>
+                    <pic:cNvPicPr>
+                      <a:picLocks noChangeAspect="1"/>
+                    </pic:cNvPicPr>
+                  </pic:nvPicPr>
+                  <pic:blipFill>
+                    <a:blip r:embed="rId9"/>
+                    <a:stretch>
+                      <a:fillRect/>
+                    </a:stretch>
+                  </pic:blipFill>
+                  <pic:spPr>
+                    <a:xfrm>
+                      <a:off x="0" y="0"/>
+                      <a:ext cx="5272405" cy="1543050"/>
+                    </a:xfrm>
+                    <a:prstGeom prst="rect">
+                      <a:avLst/>
+                    </a:prstGeom>
+                    <a:noFill/>
+                    <a:ln>
+                      <a:noFill/>
+                    </a:ln>
+                  </pic:spPr>
+                </pic:pic>
+              </a:graphicData>
+            </a:graphic>
+          </wp:inline>
+        </w:drawing>
+      </w:r>
+    </w:p>
+    <w:p>
+      <w:pPr>
+        <w:bidi w:val="0"/>
+      </w:pPr>
+    </w:p>
+    <w:p>
+      <w:pPr>
+        <w:bidi w:val="0"/>
+        <w:rPr>
+          <w:rFonts w:hint="default"/>
+          <w:lang w:val="en-US"/>
+        </w:rPr>
+      </w:pPr>
+      <w:r>
+        <w:rPr>
+          <w:rFonts w:hint="default"/>
+          <w:lang w:val="en-US"/>
+        </w:rPr>
+        <w:t>Es debido a que por defecto en el código trata de consumir la capa de negocio WCF pero esta no está instanciada ya sea en IIS como en cualquier otro.</w:t>
+      </w:r>
+    </w:p>
+    <w:p>
+      <w:pPr>
+        <w:bidi w:val="0"/>
+        <w:rPr>
+          <w:rFonts w:hint="default"/>
+          <w:lang w:val="en-US"/>
+        </w:rPr>
+      </w:pPr>
+      <w:r>
+        <w:rPr>
+          <w:rFonts w:hint="default"/>
+          <w:lang w:val="en-US"/>
+        </w:rPr>
+        <w:t>Para caso de prueba, puede instanciar directamente desde visual studio seleccionando con click derecho la interfaz svc del servicio:</w:t>
+      </w:r>
+    </w:p>
+    <w:p>
+      <w:pPr>
+        <w:bidi w:val="0"/>
+      </w:pPr>
+      <w:r>
+        <w:drawing>
+          <wp:inline distT="0" distB="0" distL="114300" distR="114300">
+            <wp:extent cx="2609850" cy="2752725"/>
+            <wp:effectExtent l="0" t="0" r="0" b="9525"/>
+            <wp:docPr id="18" name="Imagen 6"/>
+            <wp:cNvGraphicFramePr>
+              <a:graphicFrameLocks xmlns:a="http://schemas.openxmlformats.org/drawingml/2006/main" noChangeAspect="1"/>
+            </wp:cNvGraphicFramePr>
+            <a:graphic xmlns:a="http://schemas.openxmlformats.org/drawingml/2006/main">
+              <a:graphicData uri="http://schemas.openxmlformats.org/drawingml/2006/picture">
+                <pic:pic xmlns:pic="http://schemas.openxmlformats.org/drawingml/2006/picture">
+                  <pic:nvPicPr>
+                    <pic:cNvPr id="18" name="Imagen 6"/>
+                    <pic:cNvPicPr>
+                      <a:picLocks noChangeAspect="1"/>
+                    </pic:cNvPicPr>
+                  </pic:nvPicPr>
+                  <pic:blipFill>
+                    <a:blip r:embed="rId10"/>
+                    <a:stretch>
+                      <a:fillRect/>
+                    </a:stretch>
+                  </pic:blipFill>
+                  <pic:spPr>
+                    <a:xfrm>
+                      <a:off x="0" y="0"/>
+                      <a:ext cx="2609850" cy="2752725"/>
+                    </a:xfrm>
+                    <a:prstGeom prst="rect">
+                      <a:avLst/>
+                    </a:prstGeom>
+                    <a:noFill/>
+                    <a:ln>
+                      <a:noFill/>
+                    </a:ln>
+                  </pic:spPr>
+                </pic:pic>
+              </a:graphicData>
+            </a:graphic>
+          </wp:inline>
+        </w:drawing>
+      </w:r>
+    </w:p>
+    <w:p>
+      <w:pPr>
+        <w:bidi w:val="0"/>
+      </w:pPr>
+    </w:p>
+    <w:p>
+      <w:pPr>
+        <w:bidi w:val="0"/>
+        <w:rPr>
+          <w:rFonts w:hint="default"/>
+          <w:lang w:val="en-US"/>
+        </w:rPr>
+      </w:pPr>
+      <w:r>
+        <w:rPr>
+          <w:rFonts w:hint="default"/>
+          <w:lang w:val="en-US"/>
+        </w:rPr>
+        <w:t>Y luego seleccionando la opción “Ver en explorador”. Todo esto antes de ejecutar la capa de presentación.</w:t>
+      </w:r>
+    </w:p>
+    <w:p>
+      <w:pPr>
+        <w:rPr>
+          <w:rFonts w:hint="default"/>
+          <w:lang w:val="en-US"/>
+        </w:rPr>
+      </w:pPr>
+    </w:p>
+    <w:p>
+      <w:pPr>
+        <w:rPr>
+          <w:rFonts w:hint="default"/>
+          <w:b/>
+          <w:bCs/>
+          <w:lang w:val="en-US"/>
+        </w:rPr>
+      </w:pPr>
+      <w:r>
+        <w:rPr>
+          <w:rFonts w:hint="default"/>
+          <w:b/>
+          <w:bCs/>
           <w:lang w:val="en-US"/>
         </w:rPr>
         <w:t>Base de datos</w:t>
       </w:r>
+      <w:bookmarkStart w:id="0" w:name="_GoBack"/>
+      <w:bookmarkEnd w:id="0"/>
     </w:p>
     <w:p>
       <w:pPr>
@@ -2213,7 +2537,7 @@
                     </pic:cNvPicPr>
                   </pic:nvPicPr>
                   <pic:blipFill>
-                    <a:blip r:embed="rId7"/>
+                    <a:blip r:embed="rId11"/>
                     <a:stretch>
                       <a:fillRect/>
                     </a:stretch>
@@ -2279,7 +2603,7 @@
                     </pic:cNvPicPr>
                   </pic:nvPicPr>
                   <pic:blipFill>
-                    <a:blip r:embed="rId8"/>
+                    <a:blip r:embed="rId12"/>
                     <a:stretch>
                       <a:fillRect/>
                     </a:stretch>
@@ -2411,7 +2735,7 @@
                     </pic:cNvPicPr>
                   </pic:nvPicPr>
                   <pic:blipFill>
-                    <a:blip r:embed="rId9"/>
+                    <a:blip r:embed="rId13"/>
                     <a:stretch>
                       <a:fillRect/>
                     </a:stretch>
@@ -2477,7 +2801,7 @@
                     </pic:cNvPicPr>
                   </pic:nvPicPr>
                   <pic:blipFill>
-                    <a:blip r:embed="rId10"/>
+                    <a:blip r:embed="rId14"/>
                     <a:stretch>
                       <a:fillRect/>
                     </a:stretch>
@@ -2538,7 +2862,7 @@
                     </pic:cNvPicPr>
                   </pic:nvPicPr>
                   <pic:blipFill>
-                    <a:blip r:embed="rId11"/>
+                    <a:blip r:embed="rId15"/>
                     <a:stretch>
                       <a:fillRect/>
                     </a:stretch>
@@ -2599,7 +2923,7 @@
                     </pic:cNvPicPr>
                   </pic:nvPicPr>
                   <pic:blipFill>
-                    <a:blip r:embed="rId12"/>
+                    <a:blip r:embed="rId16"/>
                     <a:stretch>
                       <a:fillRect/>
                     </a:stretch>
@@ -2668,7 +2992,7 @@
                     </pic:cNvPicPr>
                   </pic:nvPicPr>
                   <pic:blipFill>
-                    <a:blip r:embed="rId13"/>
+                    <a:blip r:embed="rId17"/>
                     <a:stretch>
                       <a:fillRect/>
                     </a:stretch>
@@ -2811,7 +3135,7 @@
                     </pic:cNvPicPr>
                   </pic:nvPicPr>
                   <pic:blipFill>
-                    <a:blip r:embed="rId14"/>
+                    <a:blip r:embed="rId18"/>
                     <a:stretch>
                       <a:fillRect/>
                     </a:stretch>
@@ -2918,7 +3242,7 @@
                     </pic:cNvPicPr>
                   </pic:nvPicPr>
                   <pic:blipFill>
-                    <a:blip r:embed="rId15"/>
+                    <a:blip r:embed="rId19"/>
                     <a:stretch>
                       <a:fillRect/>
                     </a:stretch>
@@ -2942,8 +3266,6 @@
           </wp:inline>
         </w:drawing>
       </w:r>
-      <w:bookmarkStart w:id="0" w:name="_GoBack"/>
-      <w:bookmarkEnd w:id="0"/>
     </w:p>
     <w:sectPr>
       <w:pgSz w:w="11906" w:h="16838"/>

</xml_diff>

<commit_message>
Cambios para agregar opcionalidad de uso de capas en appsettings
</commit_message>
<xml_diff>
--- a/Documentos/Descripción sistema TechnicalExamT3.docx
+++ b/Documentos/Descripción sistema TechnicalExamT3.docx
@@ -950,7 +950,6 @@
             <w:insideH w:val="none" w:color="auto" w:sz="0" w:space="0"/>
             <w:insideV w:val="none" w:color="auto" w:sz="0" w:space="0"/>
           </w:tblBorders>
-          <w:shd w:val="clear" w:color="auto" w:fill="auto"/>
           <w:tblCellMar>
             <w:top w:w="0" w:type="dxa"/>
             <w:left w:w="108" w:type="dxa"/>
@@ -1156,7 +1155,6 @@
             <w:insideH w:val="none" w:color="auto" w:sz="0" w:space="0"/>
             <w:insideV w:val="none" w:color="auto" w:sz="0" w:space="0"/>
           </w:tblBorders>
-          <w:shd w:val="clear" w:color="auto" w:fill="auto"/>
           <w:tblCellMar>
             <w:top w:w="0" w:type="dxa"/>
             <w:left w:w="108" w:type="dxa"/>
@@ -1568,7 +1566,6 @@
             <w:insideH w:val="none" w:color="auto" w:sz="0" w:space="0"/>
             <w:insideV w:val="none" w:color="auto" w:sz="0" w:space="0"/>
           </w:tblBorders>
-          <w:shd w:val="clear" w:color="auto" w:fill="auto"/>
           <w:tblCellMar>
             <w:top w:w="0" w:type="dxa"/>
             <w:left w:w="108" w:type="dxa"/>
@@ -1755,7 +1752,6 @@
             <w:insideH w:val="none" w:color="auto" w:sz="0" w:space="0"/>
             <w:insideV w:val="none" w:color="auto" w:sz="0" w:space="0"/>
           </w:tblBorders>
-          <w:shd w:val="clear" w:color="auto" w:fill="auto"/>
           <w:tblCellMar>
             <w:top w:w="0" w:type="dxa"/>
             <w:left w:w="108" w:type="dxa"/>
@@ -1997,7 +1993,7 @@
           <w:rFonts w:hint="default"/>
           <w:lang w:val="en-US"/>
         </w:rPr>
-        <w:t>Para el correcto funcionamiento de la aplicacion, se debe tener en cuenta los valores configurados en el archivo appsettings.json</w:t>
+        <w:t>Para el correcto funcionamiento de la aplicación, se debe tener en cuenta los valores configurados en el archivo appsettings.json</w:t>
       </w:r>
     </w:p>
     <w:p>
@@ -2067,6 +2063,8 @@
           </wp:inline>
         </w:drawing>
       </w:r>
+      <w:bookmarkStart w:id="0" w:name="_GoBack"/>
+      <w:bookmarkEnd w:id="0"/>
     </w:p>
     <w:p/>
     <w:p>
@@ -2081,7 +2079,96 @@
           <w:rFonts w:hint="default"/>
           <w:lang w:val="en-US"/>
         </w:rPr>
-        <w:t>Dentro del archivo se halla la configuración a conexion a BD de sqlserver en éste caso:</w:t>
+        <w:t>Para especificar si se va a usar la</w:t>
+      </w:r>
+      <w:r>
+        <w:rPr>
+          <w:rFonts w:hint="default"/>
+          <w:highlight w:val="yellow"/>
+          <w:lang w:val="en-US"/>
+        </w:rPr>
+        <w:t xml:space="preserve"> capa de negocio de WCF o la capa de negocio de biblioteca</w:t>
+      </w:r>
+      <w:r>
+        <w:rPr>
+          <w:rFonts w:hint="default"/>
+          <w:lang w:val="en-US"/>
+        </w:rPr>
+        <w:t xml:space="preserve">, asignar true o false respectivamente a UseWCFLayer: </w:t>
+      </w:r>
+      <w:r>
+        <w:drawing>
+          <wp:inline distT="0" distB="0" distL="114300" distR="114300">
+            <wp:extent cx="5268595" cy="648970"/>
+            <wp:effectExtent l="0" t="0" r="8255" b="17780"/>
+            <wp:docPr id="16" name="Imagen 1"/>
+            <wp:cNvGraphicFramePr>
+              <a:graphicFrameLocks xmlns:a="http://schemas.openxmlformats.org/drawingml/2006/main" noChangeAspect="1"/>
+            </wp:cNvGraphicFramePr>
+            <a:graphic xmlns:a="http://schemas.openxmlformats.org/drawingml/2006/main">
+              <a:graphicData uri="http://schemas.openxmlformats.org/drawingml/2006/picture">
+                <pic:pic xmlns:pic="http://schemas.openxmlformats.org/drawingml/2006/picture">
+                  <pic:nvPicPr>
+                    <pic:cNvPr id="16" name="Imagen 1"/>
+                    <pic:cNvPicPr>
+                      <a:picLocks noChangeAspect="1"/>
+                    </pic:cNvPicPr>
+                  </pic:nvPicPr>
+                  <pic:blipFill>
+                    <a:blip r:embed="rId6"/>
+                    <a:stretch>
+                      <a:fillRect/>
+                    </a:stretch>
+                  </pic:blipFill>
+                  <pic:spPr>
+                    <a:xfrm>
+                      <a:off x="0" y="0"/>
+                      <a:ext cx="5268595" cy="648970"/>
+                    </a:xfrm>
+                    <a:prstGeom prst="rect">
+                      <a:avLst/>
+                    </a:prstGeom>
+                    <a:noFill/>
+                    <a:ln>
+                      <a:noFill/>
+                    </a:ln>
+                  </pic:spPr>
+                </pic:pic>
+              </a:graphicData>
+            </a:graphic>
+          </wp:inline>
+        </w:drawing>
+      </w:r>
+    </w:p>
+    <w:p/>
+    <w:p>
+      <w:pPr>
+        <w:rPr>
+          <w:rFonts w:hint="default"/>
+          <w:lang w:val="en-US"/>
+        </w:rPr>
+      </w:pPr>
+      <w:r>
+        <w:rPr>
+          <w:rFonts w:hint="default"/>
+          <w:lang w:val="en-US"/>
+        </w:rPr>
+        <w:t>Dentro del archivo se halla la configuración a</w:t>
+      </w:r>
+      <w:r>
+        <w:rPr>
+          <w:rFonts w:hint="default"/>
+          <w:highlight w:val="yellow"/>
+          <w:lang w:val="en-US"/>
+        </w:rPr>
+        <w:t xml:space="preserve"> conexión a BD de sqlserver </w:t>
+      </w:r>
+      <w:r>
+        <w:rPr>
+          <w:rFonts w:hint="default"/>
+          <w:lang w:val="en-US"/>
+        </w:rPr>
+        <w:t>en éste caso:</w:t>
       </w:r>
     </w:p>
     <w:p>
@@ -2104,7 +2191,7 @@
                     </pic:cNvPicPr>
                   </pic:nvPicPr>
                   <pic:blipFill>
-                    <a:blip r:embed="rId6"/>
+                    <a:blip r:embed="rId7"/>
                     <a:stretch>
                       <a:fillRect/>
                     </a:stretch>
@@ -2165,7 +2252,7 @@
                     </pic:cNvPicPr>
                   </pic:nvPicPr>
                   <pic:blipFill>
-                    <a:blip r:embed="rId7"/>
+                    <a:blip r:embed="rId8"/>
                     <a:stretch>
                       <a:fillRect/>
                     </a:stretch>
@@ -2224,7 +2311,7 @@
                     </pic:cNvPicPr>
                   </pic:nvPicPr>
                   <pic:blipFill>
-                    <a:blip r:embed="rId8"/>
+                    <a:blip r:embed="rId9"/>
                     <a:stretch>
                       <a:fillRect/>
                     </a:stretch>
@@ -2319,7 +2406,7 @@
                     </pic:cNvPicPr>
                   </pic:nvPicPr>
                   <pic:blipFill>
-                    <a:blip r:embed="rId9"/>
+                    <a:blip r:embed="rId10"/>
                     <a:stretch>
                       <a:fillRect/>
                     </a:stretch>
@@ -2404,7 +2491,7 @@
                     </pic:cNvPicPr>
                   </pic:nvPicPr>
                   <pic:blipFill>
-                    <a:blip r:embed="rId10"/>
+                    <a:blip r:embed="rId11"/>
                     <a:stretch>
                       <a:fillRect/>
                     </a:stretch>
@@ -2476,8 +2563,6 @@
         </w:rPr>
         <w:t>Base de datos</w:t>
       </w:r>
-      <w:bookmarkStart w:id="0" w:name="_GoBack"/>
-      <w:bookmarkEnd w:id="0"/>
     </w:p>
     <w:p>
       <w:pPr>
@@ -2537,7 +2622,7 @@
                     </pic:cNvPicPr>
                   </pic:nvPicPr>
                   <pic:blipFill>
-                    <a:blip r:embed="rId11"/>
+                    <a:blip r:embed="rId12"/>
                     <a:stretch>
                       <a:fillRect/>
                     </a:stretch>
@@ -2603,7 +2688,7 @@
                     </pic:cNvPicPr>
                   </pic:nvPicPr>
                   <pic:blipFill>
-                    <a:blip r:embed="rId12"/>
+                    <a:blip r:embed="rId13"/>
                     <a:stretch>
                       <a:fillRect/>
                     </a:stretch>
@@ -2735,7 +2820,7 @@
                     </pic:cNvPicPr>
                   </pic:nvPicPr>
                   <pic:blipFill>
-                    <a:blip r:embed="rId13"/>
+                    <a:blip r:embed="rId14"/>
                     <a:stretch>
                       <a:fillRect/>
                     </a:stretch>
@@ -2801,7 +2886,7 @@
                     </pic:cNvPicPr>
                   </pic:nvPicPr>
                   <pic:blipFill>
-                    <a:blip r:embed="rId14"/>
+                    <a:blip r:embed="rId15"/>
                     <a:stretch>
                       <a:fillRect/>
                     </a:stretch>
@@ -2862,7 +2947,7 @@
                     </pic:cNvPicPr>
                   </pic:nvPicPr>
                   <pic:blipFill>
-                    <a:blip r:embed="rId15"/>
+                    <a:blip r:embed="rId16"/>
                     <a:stretch>
                       <a:fillRect/>
                     </a:stretch>
@@ -2923,7 +3008,7 @@
                     </pic:cNvPicPr>
                   </pic:nvPicPr>
                   <pic:blipFill>
-                    <a:blip r:embed="rId16"/>
+                    <a:blip r:embed="rId17"/>
                     <a:stretch>
                       <a:fillRect/>
                     </a:stretch>
@@ -2992,7 +3077,7 @@
                     </pic:cNvPicPr>
                   </pic:nvPicPr>
                   <pic:blipFill>
-                    <a:blip r:embed="rId17"/>
+                    <a:blip r:embed="rId18"/>
                     <a:stretch>
                       <a:fillRect/>
                     </a:stretch>
@@ -3135,7 +3220,7 @@
                     </pic:cNvPicPr>
                   </pic:nvPicPr>
                   <pic:blipFill>
-                    <a:blip r:embed="rId18"/>
+                    <a:blip r:embed="rId19"/>
                     <a:stretch>
                       <a:fillRect/>
                     </a:stretch>
@@ -3242,7 +3327,7 @@
                     </pic:cNvPicPr>
                   </pic:nvPicPr>
                   <pic:blipFill>
-                    <a:blip r:embed="rId19"/>
+                    <a:blip r:embed="rId20"/>
                     <a:stretch>
                       <a:fillRect/>
                     </a:stretch>

</xml_diff>